<commit_message>
change CV and post widget, add icons for academic networking
</commit_message>
<xml_diff>
--- a/static/files/CV_short-baumgartner-EN-DE.docx
+++ b/static/files/CV_short-baumgartner-EN-DE.docx
@@ -12,8 +12,126 @@
       <w:r>
         <w:rPr>
           <w:b/>
-        </w:rPr>
-        <w:t>Kurzvita deutsch:</w:t>
+          <w:noProof/>
+        </w:rPr>
+        <w:drawing>
+          <wp:inline distT="0" distB="0" distL="0" distR="0">
+            <wp:extent cx="2231572" cy="2231572"/>
+            <wp:effectExtent l="0" t="0" r="3810" b="3810"/>
+            <wp:docPr id="2" name="Grafik 2"/>
+            <wp:cNvGraphicFramePr>
+              <a:graphicFrameLocks xmlns:a="http://schemas.openxmlformats.org/drawingml/2006/main" noChangeAspect="1"/>
+            </wp:cNvGraphicFramePr>
+            <a:graphic xmlns:a="http://schemas.openxmlformats.org/drawingml/2006/main">
+              <a:graphicData uri="http://schemas.openxmlformats.org/drawingml/2006/picture">
+                <pic:pic xmlns:pic="http://schemas.openxmlformats.org/drawingml/2006/picture">
+                  <pic:nvPicPr>
+                    <pic:cNvPr id="2" name="ORCID.png"/>
+                    <pic:cNvPicPr/>
+                  </pic:nvPicPr>
+                  <pic:blipFill>
+                    <a:blip r:embed="rId4">
+                      <a:extLst>
+                        <a:ext uri="{28A0092B-C50C-407E-A947-70E740481C1C}">
+                          <a14:useLocalDpi xmlns:a14="http://schemas.microsoft.com/office/drawing/2010/main" val="0"/>
+                        </a:ext>
+                      </a:extLst>
+                    </a:blip>
+                    <a:stretch>
+                      <a:fillRect/>
+                    </a:stretch>
+                  </pic:blipFill>
+                  <pic:spPr>
+                    <a:xfrm>
+                      <a:off x="0" y="0"/>
+                      <a:ext cx="2262677" cy="2262677"/>
+                    </a:xfrm>
+                    <a:prstGeom prst="rect">
+                      <a:avLst/>
+                    </a:prstGeom>
+                  </pic:spPr>
+                </pic:pic>
+              </a:graphicData>
+            </a:graphic>
+          </wp:inline>
+        </w:drawing>
+      </w:r>
+      <w:r>
+        <w:rPr>
+          <w:b/>
+          <w:noProof/>
+        </w:rPr>
+        <w:drawing>
+          <wp:inline distT="0" distB="0" distL="0" distR="0">
+            <wp:extent cx="2247628" cy="2247628"/>
+            <wp:effectExtent l="0" t="0" r="635" b="635"/>
+            <wp:docPr id="5" name="Grafik 5"/>
+            <wp:cNvGraphicFramePr>
+              <a:graphicFrameLocks xmlns:a="http://schemas.openxmlformats.org/drawingml/2006/main" noChangeAspect="1"/>
+            </wp:cNvGraphicFramePr>
+            <a:graphic xmlns:a="http://schemas.openxmlformats.org/drawingml/2006/main">
+              <a:graphicData uri="http://schemas.openxmlformats.org/drawingml/2006/picture">
+                <pic:pic xmlns:pic="http://schemas.openxmlformats.org/drawingml/2006/picture">
+                  <pic:nvPicPr>
+                    <pic:cNvPr id="5" name="petzi-min.png"/>
+                    <pic:cNvPicPr/>
+                  </pic:nvPicPr>
+                  <pic:blipFill>
+                    <a:blip r:embed="rId5">
+                      <a:extLst>
+                        <a:ext uri="{28A0092B-C50C-407E-A947-70E740481C1C}">
+                          <a14:useLocalDpi xmlns:a14="http://schemas.microsoft.com/office/drawing/2010/main" val="0"/>
+                        </a:ext>
+                      </a:extLst>
+                    </a:blip>
+                    <a:stretch>
+                      <a:fillRect/>
+                    </a:stretch>
+                  </pic:blipFill>
+                  <pic:spPr>
+                    <a:xfrm>
+                      <a:off x="0" y="0"/>
+                      <a:ext cx="2268712" cy="2268712"/>
+                    </a:xfrm>
+                    <a:prstGeom prst="rect">
+                      <a:avLst/>
+                    </a:prstGeom>
+                  </pic:spPr>
+                </pic:pic>
+              </a:graphicData>
+            </a:graphic>
+          </wp:inline>
+        </w:drawing>
+      </w:r>
+    </w:p>
+    <w:p>
+      <w:pPr>
+        <w:outlineLvl w:val="0"/>
+        <w:rPr>
+          <w:b/>
+        </w:rPr>
+      </w:pPr>
+    </w:p>
+    <w:p>
+      <w:pPr>
+        <w:outlineLvl w:val="0"/>
+        <w:rPr>
+          <w:b/>
+        </w:rPr>
+      </w:pPr>
+      <w:proofErr w:type="spellStart"/>
+      <w:r>
+        <w:rPr>
+          <w:b/>
+        </w:rPr>
+        <w:t>Kurzvita</w:t>
+      </w:r>
+      <w:proofErr w:type="spellEnd"/>
+      <w:r>
+        <w:rPr>
+          <w:b/>
+        </w:rPr>
+        <w:t xml:space="preserve"> deutsch:</w:t>
       </w:r>
     </w:p>
     <w:p>
@@ -23,6 +141,15 @@
       <w:r>
         <w:t>Univ.-Prof. Dr. Peter Baumgartner</w:t>
       </w:r>
+      <w:r>
+        <w:t xml:space="preserve"> (</w:t>
+      </w:r>
+      <w:r>
+        <w:t>https://orcid.org/0000-0003-4526-8791</w:t>
+      </w:r>
+      <w:r>
+        <w:t>)</w:t>
+      </w:r>
     </w:p>
     <w:p>
       <w:r>
@@ -50,13 +177,37 @@
         <w:t xml:space="preserve"> </w:t>
       </w:r>
       <w:r>
-        <w:t xml:space="preserve">(Österreich). Seine Arbeits- und Forschungsschwerpunkte liegen im Bereich eEducation, eLearning, interaktive Medien, technologiegestütztes Lernen, </w:t>
-      </w:r>
-      <w:r>
-        <w:t>Web 2.0, eScience, Open Knowledge u</w:t>
-      </w:r>
-      <w:r>
-        <w:t>nd Data Literacy Education.</w:t>
+        <w:t xml:space="preserve">(Österreich). Seine Arbeits- und Forschungsschwerpunkte liegen im Bereich </w:t>
+      </w:r>
+      <w:proofErr w:type="spellStart"/>
+      <w:r>
+        <w:t>eEducation</w:t>
+      </w:r>
+      <w:proofErr w:type="spellEnd"/>
+      <w:r>
+        <w:t xml:space="preserve">, eLearning, interaktive Medien, technologiegestütztes Lernen, </w:t>
+      </w:r>
+      <w:r>
+        <w:t xml:space="preserve">Web 2.0, </w:t>
+      </w:r>
+      <w:proofErr w:type="spellStart"/>
+      <w:r>
+        <w:t>eScience</w:t>
+      </w:r>
+      <w:proofErr w:type="spellEnd"/>
+      <w:r>
+        <w:t>, Open Knowledge u</w:t>
+      </w:r>
+      <w:r>
+        <w:t xml:space="preserve">nd Data </w:t>
+      </w:r>
+      <w:proofErr w:type="spellStart"/>
+      <w:r>
+        <w:t>Literacy</w:t>
+      </w:r>
+      <w:proofErr w:type="spellEnd"/>
+      <w:r>
+        <w:t xml:space="preserve"> Education.</w:t>
       </w:r>
       <w:r>
         <w:t xml:space="preserve"> </w:t>
@@ -103,7 +254,7 @@
       <w:r>
         <w:t xml:space="preserve">finden sich auf seinen Webseiten </w:t>
       </w:r>
-      <w:hyperlink r:id="rId4" w:history="1">
+      <w:hyperlink r:id="rId6" w:history="1">
         <w:r>
           <w:rPr>
             <w:rStyle w:val="Hyperlink"/>
@@ -120,7 +271,7 @@
       <w:r>
         <w:t xml:space="preserve"> </w:t>
       </w:r>
-      <w:hyperlink r:id="rId5" w:history="1">
+      <w:hyperlink r:id="rId7" w:history="1">
         <w:r>
           <w:rPr>
             <w:rStyle w:val="Hyperlink"/>
@@ -132,50 +283,59 @@
         <w:t xml:space="preserve"> (Educational Pattern).</w:t>
       </w:r>
     </w:p>
-    <w:p/>
     <w:p>
-      <w:pPr>
-        <w:rPr>
-          <w:b/>
-          <w:lang w:val="en-US"/>
-        </w:rPr>
-      </w:pPr>
-      <w:r>
-        <w:rPr>
-          <w:b/>
-          <w:lang w:val="en-US"/>
-        </w:rPr>
-        <w:t>Short CV E</w:t>
-      </w:r>
-      <w:r>
-        <w:rPr>
-          <w:b/>
-          <w:lang w:val="en-US"/>
-        </w:rPr>
-        <w:t>nglish:</w:t>
-      </w:r>
+      <w:bookmarkStart w:id="0" w:name="_GoBack"/>
+      <w:bookmarkEnd w:id="0"/>
     </w:p>
     <w:p>
       <w:pPr>
         <w:rPr>
+          <w:b/>
           <w:lang w:val="en-US"/>
         </w:rPr>
       </w:pPr>
-      <w:r>
-        <w:rPr>
-          <w:lang w:val="en-US"/>
-        </w:rPr>
-        <w:t>Prof. Dr. Peter Baumgartner</w:t>
-      </w:r>
     </w:p>
     <w:p>
       <w:pPr>
         <w:rPr>
+          <w:b/>
           <w:lang w:val="en-US"/>
         </w:rPr>
       </w:pPr>
       <w:r>
         <w:rPr>
+          <w:b/>
+          <w:lang w:val="en-US"/>
+        </w:rPr>
+        <w:t>Short CV E</w:t>
+      </w:r>
+      <w:r>
+        <w:rPr>
+          <w:b/>
+          <w:lang w:val="en-US"/>
+        </w:rPr>
+        <w:t>nglish:</w:t>
+      </w:r>
+    </w:p>
+    <w:p>
+      <w:r>
+        <w:t>Prof. Dr. Peter Baumgartner</w:t>
+      </w:r>
+      <w:r>
+        <w:t xml:space="preserve"> (https://orcid.org/0000-0003-4526-8791</w:t>
+      </w:r>
+      <w:r>
+        <w:t>)</w:t>
+      </w:r>
+    </w:p>
+    <w:p>
+      <w:pPr>
+        <w:rPr>
+          <w:lang w:val="en-US"/>
+        </w:rPr>
+      </w:pPr>
+      <w:r>
+        <w:rPr>
           <w:lang w:val="en-US"/>
         </w:rPr>
         <w:t xml:space="preserve">Peter Baumgartner is Full Professor </w:t>
@@ -226,7 +386,21 @@
         <w:rPr>
           <w:lang w:val="en-US"/>
         </w:rPr>
-        <w:t xml:space="preserve">His main research interest is in eEducation, eLearning, interactive media, technology supported learning, web 2.0, eScience, Open Knowledge and Data Literacy Education. </w:t>
+        <w:t xml:space="preserve">His main research interest is in </w:t>
+      </w:r>
+      <w:proofErr w:type="spellStart"/>
+      <w:r>
+        <w:rPr>
+          <w:lang w:val="en-US"/>
+        </w:rPr>
+        <w:t>eEducation</w:t>
+      </w:r>
+      <w:proofErr w:type="spellEnd"/>
+      <w:r>
+        <w:rPr>
+          <w:lang w:val="en-US"/>
+        </w:rPr>
+        <w:t xml:space="preserve">, eLearning, interactive media, technology supported learning, web 2.0, eScience, Open Knowledge and Data Literacy Education. </w:t>
       </w:r>
       <w:r>
         <w:rPr>
@@ -270,8 +444,6 @@
         </w:rPr>
         <w:t>1</w:t>
       </w:r>
-      <w:bookmarkStart w:id="0" w:name="_GoBack"/>
-      <w:bookmarkEnd w:id="0"/>
       <w:r>
         <w:rPr>
           <w:lang w:val="en-US"/>
@@ -314,7 +486,7 @@
         </w:rPr>
         <w:t xml:space="preserve">information can be found on his websites </w:t>
       </w:r>
-      <w:hyperlink r:id="rId6" w:history="1">
+      <w:hyperlink r:id="rId8" w:history="1">
         <w:r>
           <w:rPr>
             <w:rStyle w:val="Hyperlink"/>
@@ -327,7 +499,21 @@
         <w:rPr>
           <w:lang w:val="en-US"/>
         </w:rPr>
-        <w:t xml:space="preserve"> (Gedankensplitter) </w:t>
+        <w:t xml:space="preserve"> (</w:t>
+      </w:r>
+      <w:proofErr w:type="spellStart"/>
+      <w:r>
+        <w:rPr>
+          <w:lang w:val="en-US"/>
+        </w:rPr>
+        <w:t>Gedankensplitter</w:t>
+      </w:r>
+      <w:proofErr w:type="spellEnd"/>
+      <w:r>
+        <w:rPr>
+          <w:lang w:val="en-US"/>
+        </w:rPr>
+        <w:t xml:space="preserve">) </w:t>
       </w:r>
       <w:r>
         <w:rPr>
@@ -341,7 +527,7 @@
         </w:rPr>
         <w:t xml:space="preserve"> </w:t>
       </w:r>
-      <w:hyperlink r:id="rId7" w:history="1">
+      <w:hyperlink r:id="rId9" w:history="1">
         <w:r>
           <w:rPr>
             <w:rStyle w:val="Hyperlink"/>
@@ -775,7 +961,6 @@
   <w:style w:type="character" w:default="1" w:styleId="Absatz-Standardschriftart">
     <w:name w:val="Default Paragraph Font"/>
     <w:uiPriority w:val="1"/>
-    <w:semiHidden/>
     <w:unhideWhenUsed/>
   </w:style>
   <w:style w:type="table" w:default="1" w:styleId="NormaleTabelle">

</xml_diff>